<commit_message>
Fixed a missing especification of a requirement
</commit_message>
<xml_diff>
--- a/docs/Documentation.docx
+++ b/docs/Documentation.docx
@@ -463,16 +463,18 @@
           <w:b/>
           <w:sz w:val="24"/>
           <w:szCs w:val="24"/>
-        </w:rPr>
-      </w:pPr>
-      <w:r>
-        <w:rPr>
-          <w:rFonts w:ascii="Times New Roman" w:eastAsia="Times New Roman" w:hAnsi="Times New Roman" w:cs="Times New Roman"/>
-          <w:b/>
-          <w:sz w:val="24"/>
-          <w:szCs w:val="24"/>
-        </w:rPr>
-        <w:t>Resum</w:t>
+          <w:lang w:val="en-US"/>
+        </w:rPr>
+      </w:pPr>
+      <w:r>
+        <w:rPr>
+          <w:rFonts w:ascii="Times New Roman" w:eastAsia="Times New Roman" w:hAnsi="Times New Roman" w:cs="Times New Roman"/>
+          <w:b/>
+          <w:sz w:val="24"/>
+          <w:szCs w:val="24"/>
+          <w:lang w:val="en-US"/>
+        </w:rPr>
+        <w:t>Summary</w:t>
       </w:r>
       <w:r>
         <w:rPr>
@@ -480,6 +482,7 @@
           <w:i/>
           <w:sz w:val="24"/>
           <w:szCs w:val="24"/>
+          <w:lang w:val="en-US"/>
         </w:rPr>
         <w:t xml:space="preserve">                             </w:t>
       </w:r>
@@ -754,6 +757,16 @@
         </w:rPr>
         <w:t xml:space="preserve"> instructions that consist at least in two letters, the first one indicates what head is going to do the action, the second one indicates what will be the action to do; read-write, add and remove an element from the tape. In case that the action is add, the instruction will have another character because it will be the new element.</w:t>
       </w:r>
+      <w:r>
+        <w:rPr>
+          <w:rFonts w:asciiTheme="minorHAnsi" w:eastAsia="Times New Roman" w:hAnsiTheme="minorHAnsi" w:cstheme="minorHAnsi"/>
+          <w:color w:val="000000"/>
+          <w:sz w:val="24"/>
+          <w:szCs w:val="24"/>
+          <w:lang w:val="en-US"/>
+        </w:rPr>
+        <w:t xml:space="preserve"> </w:t>
+      </w:r>
     </w:p>
     <w:p>
       <w:pPr>
@@ -840,6 +853,66 @@
         </w:rPr>
         <w:t>head is pointing.</w:t>
       </w:r>
+      <w:r>
+        <w:rPr>
+          <w:rFonts w:asciiTheme="minorHAnsi" w:eastAsia="Times New Roman" w:hAnsiTheme="minorHAnsi" w:cstheme="minorHAnsi"/>
+          <w:color w:val="000000"/>
+          <w:sz w:val="24"/>
+          <w:szCs w:val="24"/>
+          <w:lang w:val="en-US"/>
+        </w:rPr>
+        <w:t xml:space="preserve"> </w:t>
+      </w:r>
+      <w:r>
+        <w:rPr>
+          <w:rFonts w:asciiTheme="minorHAnsi" w:eastAsia="Times New Roman" w:hAnsiTheme="minorHAnsi" w:cstheme="minorHAnsi"/>
+          <w:color w:val="000000"/>
+          <w:sz w:val="24"/>
+          <w:szCs w:val="24"/>
+          <w:lang w:val="en-US"/>
+        </w:rPr>
+        <w:t xml:space="preserve">In case that the tape </w:t>
+      </w:r>
+      <w:r>
+        <w:rPr>
+          <w:rFonts w:asciiTheme="minorHAnsi" w:eastAsia="Times New Roman" w:hAnsiTheme="minorHAnsi" w:cstheme="minorHAnsi"/>
+          <w:color w:val="000000"/>
+          <w:sz w:val="24"/>
+          <w:szCs w:val="24"/>
+          <w:lang w:val="en-US"/>
+        </w:rPr>
+        <w:t>has</w:t>
+      </w:r>
+      <w:r>
+        <w:rPr>
+          <w:rFonts w:asciiTheme="minorHAnsi" w:eastAsia="Times New Roman" w:hAnsiTheme="minorHAnsi" w:cstheme="minorHAnsi"/>
+          <w:color w:val="000000"/>
+          <w:sz w:val="24"/>
+          <w:szCs w:val="24"/>
+          <w:lang w:val="en-US"/>
+        </w:rPr>
+        <w:t xml:space="preserve"> no e</w:t>
+      </w:r>
+      <w:r>
+        <w:rPr>
+          <w:rFonts w:asciiTheme="minorHAnsi" w:eastAsia="Times New Roman" w:hAnsiTheme="minorHAnsi" w:cstheme="minorHAnsi"/>
+          <w:color w:val="000000"/>
+          <w:sz w:val="24"/>
+          <w:szCs w:val="24"/>
+          <w:lang w:val="en-US"/>
+        </w:rPr>
+        <w:t xml:space="preserve">lements, </w:t>
+      </w:r>
+      <w:r>
+        <w:rPr>
+          <w:rFonts w:asciiTheme="minorHAnsi" w:eastAsia="Times New Roman" w:hAnsiTheme="minorHAnsi" w:cstheme="minorHAnsi"/>
+          <w:color w:val="000000"/>
+          <w:sz w:val="24"/>
+          <w:szCs w:val="24"/>
+          <w:lang w:val="en-US"/>
+        </w:rPr>
+        <w:t>it will read-write #.</w:t>
+      </w:r>
     </w:p>
     <w:p>
       <w:pPr>
@@ -932,6 +1005,48 @@
         </w:rPr>
         <w:t>. Regardless of the case, the heads will correctly point to the first, the middle and the last element.</w:t>
       </w:r>
+      <w:r>
+        <w:rPr>
+          <w:rFonts w:asciiTheme="minorHAnsi" w:eastAsia="Times New Roman" w:hAnsiTheme="minorHAnsi" w:cstheme="minorHAnsi"/>
+          <w:color w:val="000000"/>
+          <w:sz w:val="24"/>
+          <w:szCs w:val="24"/>
+          <w:lang w:val="en-US"/>
+        </w:rPr>
+        <w:t xml:space="preserve"> </w:t>
+      </w:r>
+      <w:r>
+        <w:rPr>
+          <w:rFonts w:asciiTheme="minorHAnsi" w:eastAsia="Times New Roman" w:hAnsiTheme="minorHAnsi" w:cstheme="minorHAnsi"/>
+          <w:color w:val="000000"/>
+          <w:sz w:val="24"/>
+          <w:szCs w:val="24"/>
+          <w:lang w:val="en-US"/>
+        </w:rPr>
+        <w:t>In case that the tape have no e</w:t>
+      </w:r>
+      <w:r>
+        <w:rPr>
+          <w:rFonts w:asciiTheme="minorHAnsi" w:eastAsia="Times New Roman" w:hAnsiTheme="minorHAnsi" w:cstheme="minorHAnsi"/>
+          <w:color w:val="000000"/>
+          <w:sz w:val="24"/>
+          <w:szCs w:val="24"/>
+          <w:lang w:val="en-US"/>
+        </w:rPr>
+        <w:t>lements, nothing will be happe</w:t>
+      </w:r>
+      <w:r>
+        <w:rPr>
+          <w:rFonts w:asciiTheme="minorHAnsi" w:eastAsia="Times New Roman" w:hAnsiTheme="minorHAnsi" w:cstheme="minorHAnsi"/>
+          <w:color w:val="000000"/>
+          <w:sz w:val="24"/>
+          <w:szCs w:val="24"/>
+          <w:lang w:val="en-US"/>
+        </w:rPr>
+        <w:t>n.</w:t>
+      </w:r>
+      <w:bookmarkStart w:id="1" w:name="_GoBack"/>
+      <w:bookmarkEnd w:id="1"/>
     </w:p>
     <w:p>
       <w:pPr>
@@ -1038,29 +1153,7 @@
           <w:szCs w:val="24"/>
           <w:lang w:val="en-US"/>
         </w:rPr>
-        <w:t>Req</w:t>
-      </w:r>
-      <w:r>
-        <w:rPr>
-          <w:rFonts w:ascii="Times New Roman" w:eastAsia="Times New Roman" w:hAnsi="Times New Roman" w:cs="Times New Roman"/>
-          <w:b/>
-          <w:color w:val="000000"/>
-          <w:sz w:val="24"/>
-          <w:szCs w:val="24"/>
-          <w:lang w:val="en-US"/>
-        </w:rPr>
-        <w:t>6</w:t>
-      </w:r>
-      <w:r>
-        <w:rPr>
-          <w:rFonts w:ascii="Times New Roman" w:eastAsia="Times New Roman" w:hAnsi="Times New Roman" w:cs="Times New Roman"/>
-          <w:b/>
-          <w:color w:val="000000"/>
-          <w:sz w:val="24"/>
-          <w:szCs w:val="24"/>
-          <w:lang w:val="en-US"/>
-        </w:rPr>
-        <w:t xml:space="preserve">. </w:t>
+        <w:t xml:space="preserve">Req6. </w:t>
       </w:r>
       <w:r>
         <w:rPr>
@@ -1239,51 +1332,18 @@
           <w:szCs w:val="24"/>
           <w:lang w:val="en-US"/>
         </w:rPr>
-        <w:t>Non-Req</w:t>
-      </w:r>
-      <w:r>
-        <w:rPr>
-          <w:rFonts w:ascii="Times New Roman" w:eastAsia="Times New Roman" w:hAnsi="Times New Roman" w:cs="Times New Roman"/>
-          <w:b/>
-          <w:color w:val="000000"/>
-          <w:sz w:val="24"/>
-          <w:szCs w:val="24"/>
-          <w:lang w:val="en-US"/>
-        </w:rPr>
-        <w:t>2</w:t>
-      </w:r>
-      <w:r>
-        <w:rPr>
-          <w:rFonts w:ascii="Times New Roman" w:eastAsia="Times New Roman" w:hAnsi="Times New Roman" w:cs="Times New Roman"/>
-          <w:b/>
-          <w:color w:val="000000"/>
-          <w:sz w:val="24"/>
-          <w:szCs w:val="24"/>
-          <w:lang w:val="en-US"/>
-        </w:rPr>
-        <w:t xml:space="preserve">. </w:t>
-      </w:r>
-      <w:r>
-        <w:rPr>
-          <w:rFonts w:asciiTheme="minorHAnsi" w:eastAsia="Times New Roman" w:hAnsiTheme="minorHAnsi" w:cstheme="minorHAnsi"/>
-          <w:b/>
-          <w:color w:val="000000"/>
-          <w:sz w:val="24"/>
-          <w:szCs w:val="24"/>
-          <w:lang w:val="en-US"/>
-        </w:rPr>
-        <w:t>Use</w:t>
-      </w:r>
-      <w:r>
-        <w:rPr>
-          <w:rFonts w:asciiTheme="minorHAnsi" w:eastAsia="Times New Roman" w:hAnsiTheme="minorHAnsi" w:cstheme="minorHAnsi"/>
-          <w:b/>
-          <w:color w:val="000000"/>
-          <w:sz w:val="24"/>
-          <w:szCs w:val="24"/>
-          <w:lang w:val="en-US"/>
-        </w:rPr>
-        <w:t xml:space="preserve"> </w:t>
+        <w:t xml:space="preserve">Non-Req2. </w:t>
+      </w:r>
+      <w:r>
+        <w:rPr>
+          <w:rFonts w:asciiTheme="minorHAnsi" w:eastAsia="Times New Roman" w:hAnsiTheme="minorHAnsi" w:cstheme="minorHAnsi"/>
+          <w:b/>
+          <w:color w:val="000000"/>
+          <w:sz w:val="24"/>
+          <w:szCs w:val="24"/>
+          <w:lang w:val="en-US"/>
+        </w:rPr>
+        <w:t xml:space="preserve">Use </w:t>
       </w:r>
       <w:r>
         <w:rPr>
@@ -1747,8 +1807,6 @@
           </wp:inline>
         </w:drawing>
       </w:r>
-      <w:bookmarkStart w:id="1" w:name="_GoBack"/>
-      <w:bookmarkEnd w:id="1"/>
     </w:p>
     <w:sectPr>
       <w:footerReference w:type="default" r:id="rId9"/>
@@ -2410,6 +2468,7 @@
   <w:style w:type="character" w:default="1" w:styleId="Fuentedeprrafopredeter">
     <w:name w:val="Default Paragraph Font"/>
     <w:uiPriority w:val="1"/>
+    <w:semiHidden/>
     <w:unhideWhenUsed/>
   </w:style>
   <w:style w:type="table" w:default="1" w:styleId="Tablanormal">

</xml_diff>

<commit_message>
The unused variable firstE was removed and the documentation has been actualizated
</commit_message>
<xml_diff>
--- a/docs/Documentation.docx
+++ b/docs/Documentation.docx
@@ -891,17 +891,7 @@
           <w:szCs w:val="24"/>
           <w:lang w:val="en-US"/>
         </w:rPr>
-        <w:t xml:space="preserve"> no e</w:t>
-      </w:r>
-      <w:r>
-        <w:rPr>
-          <w:rFonts w:asciiTheme="minorHAnsi" w:eastAsia="Times New Roman" w:hAnsiTheme="minorHAnsi" w:cstheme="minorHAnsi"/>
-          <w:color w:val="000000"/>
-          <w:sz w:val="24"/>
-          <w:szCs w:val="24"/>
-          <w:lang w:val="en-US"/>
-        </w:rPr>
-        <w:t xml:space="preserve">lements, </w:t>
+        <w:t xml:space="preserve"> no elements, </w:t>
       </w:r>
       <w:r>
         <w:rPr>
@@ -1023,17 +1013,7 @@
           <w:szCs w:val="24"/>
           <w:lang w:val="en-US"/>
         </w:rPr>
-        <w:t>In case that the tape have no e</w:t>
-      </w:r>
-      <w:r>
-        <w:rPr>
-          <w:rFonts w:asciiTheme="minorHAnsi" w:eastAsia="Times New Roman" w:hAnsiTheme="minorHAnsi" w:cstheme="minorHAnsi"/>
-          <w:color w:val="000000"/>
-          <w:sz w:val="24"/>
-          <w:szCs w:val="24"/>
-          <w:lang w:val="en-US"/>
-        </w:rPr>
-        <w:t>lements, nothing will be happe</w:t>
+        <w:t>In case that the tape have no elements, nothing will be happe</w:t>
       </w:r>
       <w:r>
         <w:rPr>
@@ -1045,8 +1025,6 @@
         </w:rPr>
         <w:t>n.</w:t>
       </w:r>
-      <w:bookmarkStart w:id="1" w:name="_GoBack"/>
-      <w:bookmarkEnd w:id="1"/>
     </w:p>
     <w:p>
       <w:pPr>
@@ -1751,6 +1729,7 @@
           <w:lang w:val="en-US"/>
         </w:rPr>
       </w:pPr>
+      <w:bookmarkStart w:id="1" w:name="_GoBack"/>
       <w:r>
         <w:rPr>
           <w:noProof/>
@@ -1760,9 +1739,9 @@
         </w:rPr>
         <w:drawing>
           <wp:inline distT="0" distB="0" distL="0" distR="0">
-            <wp:extent cx="4940748" cy="4297136"/>
-            <wp:effectExtent l="0" t="0" r="0" b="0"/>
-            <wp:docPr id="2" name="Imagen 2"/>
+            <wp:extent cx="5100034" cy="4292100"/>
+            <wp:effectExtent l="0" t="0" r="5715" b="635"/>
+            <wp:docPr id="4" name="Imagen 4"/>
             <wp:cNvGraphicFramePr>
               <a:graphicFrameLocks xmlns:a="http://schemas.openxmlformats.org/drawingml/2006/main" noChangeAspect="1"/>
             </wp:cNvGraphicFramePr>
@@ -1770,7 +1749,7 @@
               <a:graphicData uri="http://schemas.openxmlformats.org/drawingml/2006/picture">
                 <pic:pic xmlns:pic="http://schemas.openxmlformats.org/drawingml/2006/picture">
                   <pic:nvPicPr>
-                    <pic:cNvPr id="2" name="Diagram_Class.pdf"/>
+                    <pic:cNvPr id="4" name="Untitled2.pdf"/>
                     <pic:cNvPicPr/>
                   </pic:nvPicPr>
                   <pic:blipFill rotWithShape="1">
@@ -1781,13 +1760,13 @@
                         </a:ext>
                       </a:extLst>
                     </a:blip>
-                    <a:srcRect l="2930" t="2588" r="4776" b="40690"/>
+                    <a:srcRect l="2524" t="2270" r="4764" b="42594"/>
                     <a:stretch/>
                   </pic:blipFill>
                   <pic:spPr bwMode="auto">
                     <a:xfrm>
                       <a:off x="0" y="0"/>
-                      <a:ext cx="4942718" cy="4298850"/>
+                      <a:ext cx="5129026" cy="4316499"/>
                     </a:xfrm>
                     <a:prstGeom prst="rect">
                       <a:avLst/>
@@ -1807,6 +1786,7 @@
           </wp:inline>
         </w:drawing>
       </w:r>
+      <w:bookmarkEnd w:id="1"/>
     </w:p>
     <w:sectPr>
       <w:footerReference w:type="default" r:id="rId9"/>

</xml_diff>